<commit_message>
Added reportTemplate doc Added printSaveDialogBox Modified print save system for agreement doc
</commit_message>
<xml_diff>
--- a/INCOMSYSTEM/Resources/AgreementTemplate.docx
+++ b/INCOMSYSTEM/Resources/AgreementTemplate.docx
@@ -1,6 +1,6 @@
 
 <file path=word/document.xml><?xml version="1.0" encoding="utf-8"?>
-<w:document xmlns:wpc="http://schemas.microsoft.com/office/word/2010/wordprocessingCanvas" xmlns:cx="http://schemas.microsoft.com/office/drawing/2014/chartex" xmlns:cx1="http://schemas.microsoft.com/office/drawing/2015/9/8/chartex" xmlns:mc="http://schemas.openxmlformats.org/markup-compatibility/2006" xmlns:o="urn:schemas-microsoft-com:office:office" xmlns:r="http://schemas.openxmlformats.org/officeDocument/2006/relationships" xmlns:m="http://schemas.openxmlformats.org/officeDocument/2006/math" xmlns:v="urn:schemas-microsoft-com:vml" xmlns:wp14="http://schemas.microsoft.com/office/word/2010/wordprocessingDrawing" xmlns:wp="http://schemas.openxmlformats.org/drawingml/2006/wordprocessingDrawing" xmlns:w10="urn:schemas-microsoft-com:office:word" xmlns:w="http://schemas.openxmlformats.org/wordprocessingml/2006/main" xmlns:w14="http://schemas.microsoft.com/office/word/2010/wordml" xmlns:w15="http://schemas.microsoft.com/office/word/2012/wordml" xmlns:w16se="http://schemas.microsoft.com/office/word/2015/wordml/symex" xmlns:wpg="http://schemas.microsoft.com/office/word/2010/wordprocessingGroup" xmlns:wpi="http://schemas.microsoft.com/office/word/2010/wordprocessingInk" xmlns:wne="http://schemas.microsoft.com/office/word/2006/wordml" xmlns:wps="http://schemas.microsoft.com/office/word/2010/wordprocessingShape" mc:Ignorable="w14 w15 w16se wp14">
+<w:document xmlns:wpc="http://schemas.microsoft.com/office/word/2010/wordprocessingCanvas" xmlns:cx="http://schemas.microsoft.com/office/drawing/2014/chartex" xmlns:cx1="http://schemas.microsoft.com/office/drawing/2015/9/8/chartex" xmlns:cx2="http://schemas.microsoft.com/office/drawing/2015/10/21/chartex" xmlns:cx3="http://schemas.microsoft.com/office/drawing/2016/5/9/chartex" xmlns:cx4="http://schemas.microsoft.com/office/drawing/2016/5/10/chartex" xmlns:cx5="http://schemas.microsoft.com/office/drawing/2016/5/11/chartex" xmlns:cx6="http://schemas.microsoft.com/office/drawing/2016/5/12/chartex" xmlns:cx7="http://schemas.microsoft.com/office/drawing/2016/5/13/chartex" xmlns:cx8="http://schemas.microsoft.com/office/drawing/2016/5/14/chartex" xmlns:mc="http://schemas.openxmlformats.org/markup-compatibility/2006" xmlns:aink="http://schemas.microsoft.com/office/drawing/2016/ink" xmlns:am3d="http://schemas.microsoft.com/office/drawing/2017/model3d" xmlns:o="urn:schemas-microsoft-com:office:office" xmlns:r="http://schemas.openxmlformats.org/officeDocument/2006/relationships" xmlns:m="http://schemas.openxmlformats.org/officeDocument/2006/math" xmlns:v="urn:schemas-microsoft-com:vml" xmlns:wp14="http://schemas.microsoft.com/office/word/2010/wordprocessingDrawing" xmlns:wp="http://schemas.openxmlformats.org/drawingml/2006/wordprocessingDrawing" xmlns:w10="urn:schemas-microsoft-com:office:word" xmlns:w="http://schemas.openxmlformats.org/wordprocessingml/2006/main" xmlns:w14="http://schemas.microsoft.com/office/word/2010/wordml" xmlns:w15="http://schemas.microsoft.com/office/word/2012/wordml" xmlns:w16cex="http://schemas.microsoft.com/office/word/2018/wordml/cex" xmlns:w16cid="http://schemas.microsoft.com/office/word/2016/wordml/cid" xmlns:w16="http://schemas.microsoft.com/office/word/2018/wordml" xmlns:w16se="http://schemas.microsoft.com/office/word/2015/wordml/symex" xmlns:wpg="http://schemas.microsoft.com/office/word/2010/wordprocessingGroup" xmlns:wpi="http://schemas.microsoft.com/office/word/2010/wordprocessingInk" xmlns:wne="http://schemas.microsoft.com/office/word/2006/wordml" xmlns:wps="http://schemas.microsoft.com/office/word/2010/wordprocessingShape" mc:Ignorable="w14 w15 w16se w16cid w16 w16cex wp14">
   <w:body>
     <w:p>
       <w:pPr>
@@ -18,8 +18,10 @@
           <w:sz w:val="28"/>
           <w:szCs w:val="28"/>
         </w:rPr>
-        <w:t xml:space="preserve">ДОГОВОР НА ОКАЗАНИЕ УСЛУГ </w:t>
-      </w:r>
+        <w:t>ДОГОВОР НА ОКАЗАНИЕ УСЛУГ</w:t>
+      </w:r>
+      <w:bookmarkStart w:id="0" w:name="_GoBack"/>
+      <w:bookmarkEnd w:id="0"/>
     </w:p>
     <w:p>
       <w:pPr>
@@ -467,7 +469,25 @@
           <w:sz w:val="24"/>
           <w:szCs w:val="28"/>
         </w:rPr>
-        <w:t>(ф.,и.,о. физического лица)</w:t>
+        <w:t>(</w:t>
+      </w:r>
+      <w:proofErr w:type="gramStart"/>
+      <w:r>
+        <w:rPr>
+          <w:i/>
+          <w:sz w:val="24"/>
+          <w:szCs w:val="28"/>
+        </w:rPr>
+        <w:t>ф.,и.</w:t>
+      </w:r>
+      <w:proofErr w:type="gramEnd"/>
+      <w:r>
+        <w:rPr>
+          <w:i/>
+          <w:sz w:val="24"/>
+          <w:szCs w:val="28"/>
+        </w:rPr>
+        <w:t>,о. физического лица)</w:t>
       </w:r>
     </w:p>
     <w:p>
@@ -887,7 +907,27 @@
           <w:u w:val="single"/>
           <w:lang w:val="en-US"/>
         </w:rPr>
-        <w:t>planDayComplete</w:t>
+        <w:t>plan</w:t>
+      </w:r>
+      <w:r>
+        <w:rPr>
+          <w:noProof/>
+          <w:sz w:val="28"/>
+          <w:szCs w:val="28"/>
+          <w:u w:val="single"/>
+          <w:lang w:val="en-US"/>
+        </w:rPr>
+        <w:t>Year</w:t>
+      </w:r>
+      <w:r>
+        <w:rPr>
+          <w:noProof/>
+          <w:sz w:val="28"/>
+          <w:szCs w:val="28"/>
+          <w:u w:val="single"/>
+          <w:lang w:val="en-US"/>
+        </w:rPr>
+        <w:t>Complete</w:t>
       </w:r>
       <w:r>
         <w:rPr>
@@ -2815,8 +2855,6 @@
         </w:rPr>
         <w:t>м.п.</w:t>
       </w:r>
-      <w:bookmarkStart w:id="0" w:name="_GoBack"/>
-      <w:bookmarkEnd w:id="0"/>
     </w:p>
     <w:p>
       <w:pPr>
@@ -2857,7 +2895,7 @@
 </file>
 
 <file path=word/endnotes.xml><?xml version="1.0" encoding="utf-8"?>
-<w:endnotes xmlns:wpc="http://schemas.microsoft.com/office/word/2010/wordprocessingCanvas" xmlns:cx="http://schemas.microsoft.com/office/drawing/2014/chartex" xmlns:cx1="http://schemas.microsoft.com/office/drawing/2015/9/8/chartex" xmlns:mc="http://schemas.openxmlformats.org/markup-compatibility/2006" xmlns:o="urn:schemas-microsoft-com:office:office" xmlns:r="http://schemas.openxmlformats.org/officeDocument/2006/relationships" xmlns:m="http://schemas.openxmlformats.org/officeDocument/2006/math" xmlns:v="urn:schemas-microsoft-com:vml" xmlns:wp14="http://schemas.microsoft.com/office/word/2010/wordprocessingDrawing" xmlns:wp="http://schemas.openxmlformats.org/drawingml/2006/wordprocessingDrawing" xmlns:w10="urn:schemas-microsoft-com:office:word" xmlns:w="http://schemas.openxmlformats.org/wordprocessingml/2006/main" xmlns:w14="http://schemas.microsoft.com/office/word/2010/wordml" xmlns:w15="http://schemas.microsoft.com/office/word/2012/wordml" xmlns:w16se="http://schemas.microsoft.com/office/word/2015/wordml/symex" xmlns:wpg="http://schemas.microsoft.com/office/word/2010/wordprocessingGroup" xmlns:wpi="http://schemas.microsoft.com/office/word/2010/wordprocessingInk" xmlns:wne="http://schemas.microsoft.com/office/word/2006/wordml" xmlns:wps="http://schemas.microsoft.com/office/word/2010/wordprocessingShape" mc:Ignorable="w14 w15 w16se wp14">
+<w:endnotes xmlns:wpc="http://schemas.microsoft.com/office/word/2010/wordprocessingCanvas" xmlns:cx="http://schemas.microsoft.com/office/drawing/2014/chartex" xmlns:cx1="http://schemas.microsoft.com/office/drawing/2015/9/8/chartex" xmlns:cx2="http://schemas.microsoft.com/office/drawing/2015/10/21/chartex" xmlns:cx3="http://schemas.microsoft.com/office/drawing/2016/5/9/chartex" xmlns:cx4="http://schemas.microsoft.com/office/drawing/2016/5/10/chartex" xmlns:cx5="http://schemas.microsoft.com/office/drawing/2016/5/11/chartex" xmlns:cx6="http://schemas.microsoft.com/office/drawing/2016/5/12/chartex" xmlns:cx7="http://schemas.microsoft.com/office/drawing/2016/5/13/chartex" xmlns:cx8="http://schemas.microsoft.com/office/drawing/2016/5/14/chartex" xmlns:mc="http://schemas.openxmlformats.org/markup-compatibility/2006" xmlns:aink="http://schemas.microsoft.com/office/drawing/2016/ink" xmlns:am3d="http://schemas.microsoft.com/office/drawing/2017/model3d" xmlns:o="urn:schemas-microsoft-com:office:office" xmlns:r="http://schemas.openxmlformats.org/officeDocument/2006/relationships" xmlns:m="http://schemas.openxmlformats.org/officeDocument/2006/math" xmlns:v="urn:schemas-microsoft-com:vml" xmlns:wp14="http://schemas.microsoft.com/office/word/2010/wordprocessingDrawing" xmlns:wp="http://schemas.openxmlformats.org/drawingml/2006/wordprocessingDrawing" xmlns:w10="urn:schemas-microsoft-com:office:word" xmlns:w="http://schemas.openxmlformats.org/wordprocessingml/2006/main" xmlns:w14="http://schemas.microsoft.com/office/word/2010/wordml" xmlns:w15="http://schemas.microsoft.com/office/word/2012/wordml" xmlns:w16cex="http://schemas.microsoft.com/office/word/2018/wordml/cex" xmlns:w16cid="http://schemas.microsoft.com/office/word/2016/wordml/cid" xmlns:w16="http://schemas.microsoft.com/office/word/2018/wordml" xmlns:w16se="http://schemas.microsoft.com/office/word/2015/wordml/symex" xmlns:wpg="http://schemas.microsoft.com/office/word/2010/wordprocessingGroup" xmlns:wpi="http://schemas.microsoft.com/office/word/2010/wordprocessingInk" xmlns:wne="http://schemas.microsoft.com/office/word/2006/wordml" xmlns:wps="http://schemas.microsoft.com/office/word/2010/wordprocessingShape" mc:Ignorable="w14 w15 w16se w16cid w16 w16cex wp14">
   <w:endnote w:type="separator" w:id="-1">
     <w:p>
       <w:r>
@@ -2876,7 +2914,7 @@
 </file>
 
 <file path=word/footnotes.xml><?xml version="1.0" encoding="utf-8"?>
-<w:footnotes xmlns:wpc="http://schemas.microsoft.com/office/word/2010/wordprocessingCanvas" xmlns:cx="http://schemas.microsoft.com/office/drawing/2014/chartex" xmlns:cx1="http://schemas.microsoft.com/office/drawing/2015/9/8/chartex" xmlns:mc="http://schemas.openxmlformats.org/markup-compatibility/2006" xmlns:o="urn:schemas-microsoft-com:office:office" xmlns:r="http://schemas.openxmlformats.org/officeDocument/2006/relationships" xmlns:m="http://schemas.openxmlformats.org/officeDocument/2006/math" xmlns:v="urn:schemas-microsoft-com:vml" xmlns:wp14="http://schemas.microsoft.com/office/word/2010/wordprocessingDrawing" xmlns:wp="http://schemas.openxmlformats.org/drawingml/2006/wordprocessingDrawing" xmlns:w10="urn:schemas-microsoft-com:office:word" xmlns:w="http://schemas.openxmlformats.org/wordprocessingml/2006/main" xmlns:w14="http://schemas.microsoft.com/office/word/2010/wordml" xmlns:w15="http://schemas.microsoft.com/office/word/2012/wordml" xmlns:w16se="http://schemas.microsoft.com/office/word/2015/wordml/symex" xmlns:wpg="http://schemas.microsoft.com/office/word/2010/wordprocessingGroup" xmlns:wpi="http://schemas.microsoft.com/office/word/2010/wordprocessingInk" xmlns:wne="http://schemas.microsoft.com/office/word/2006/wordml" xmlns:wps="http://schemas.microsoft.com/office/word/2010/wordprocessingShape" mc:Ignorable="w14 w15 w16se wp14">
+<w:footnotes xmlns:wpc="http://schemas.microsoft.com/office/word/2010/wordprocessingCanvas" xmlns:cx="http://schemas.microsoft.com/office/drawing/2014/chartex" xmlns:cx1="http://schemas.microsoft.com/office/drawing/2015/9/8/chartex" xmlns:cx2="http://schemas.microsoft.com/office/drawing/2015/10/21/chartex" xmlns:cx3="http://schemas.microsoft.com/office/drawing/2016/5/9/chartex" xmlns:cx4="http://schemas.microsoft.com/office/drawing/2016/5/10/chartex" xmlns:cx5="http://schemas.microsoft.com/office/drawing/2016/5/11/chartex" xmlns:cx6="http://schemas.microsoft.com/office/drawing/2016/5/12/chartex" xmlns:cx7="http://schemas.microsoft.com/office/drawing/2016/5/13/chartex" xmlns:cx8="http://schemas.microsoft.com/office/drawing/2016/5/14/chartex" xmlns:mc="http://schemas.openxmlformats.org/markup-compatibility/2006" xmlns:aink="http://schemas.microsoft.com/office/drawing/2016/ink" xmlns:am3d="http://schemas.microsoft.com/office/drawing/2017/model3d" xmlns:o="urn:schemas-microsoft-com:office:office" xmlns:r="http://schemas.openxmlformats.org/officeDocument/2006/relationships" xmlns:m="http://schemas.openxmlformats.org/officeDocument/2006/math" xmlns:v="urn:schemas-microsoft-com:vml" xmlns:wp14="http://schemas.microsoft.com/office/word/2010/wordprocessingDrawing" xmlns:wp="http://schemas.openxmlformats.org/drawingml/2006/wordprocessingDrawing" xmlns:w10="urn:schemas-microsoft-com:office:word" xmlns:w="http://schemas.openxmlformats.org/wordprocessingml/2006/main" xmlns:w14="http://schemas.microsoft.com/office/word/2010/wordml" xmlns:w15="http://schemas.microsoft.com/office/word/2012/wordml" xmlns:w16cex="http://schemas.microsoft.com/office/word/2018/wordml/cex" xmlns:w16cid="http://schemas.microsoft.com/office/word/2016/wordml/cid" xmlns:w16="http://schemas.microsoft.com/office/word/2018/wordml" xmlns:w16se="http://schemas.microsoft.com/office/word/2015/wordml/symex" xmlns:wpg="http://schemas.microsoft.com/office/word/2010/wordprocessingGroup" xmlns:wpi="http://schemas.microsoft.com/office/word/2010/wordprocessingInk" xmlns:wne="http://schemas.microsoft.com/office/word/2006/wordml" xmlns:wps="http://schemas.microsoft.com/office/word/2010/wordprocessingShape" mc:Ignorable="w14 w15 w16se w16cid w16 w16cex wp14">
   <w:footnote w:type="separator" w:id="-1">
     <w:p>
       <w:r>
@@ -2895,7 +2933,7 @@
 </file>
 
 <file path=word/numbering.xml><?xml version="1.0" encoding="utf-8"?>
-<w:numbering xmlns:wpc="http://schemas.microsoft.com/office/word/2010/wordprocessingCanvas" xmlns:cx="http://schemas.microsoft.com/office/drawing/2014/chartex" xmlns:cx1="http://schemas.microsoft.com/office/drawing/2015/9/8/chartex" xmlns:mc="http://schemas.openxmlformats.org/markup-compatibility/2006" xmlns:o="urn:schemas-microsoft-com:office:office" xmlns:r="http://schemas.openxmlformats.org/officeDocument/2006/relationships" xmlns:m="http://schemas.openxmlformats.org/officeDocument/2006/math" xmlns:v="urn:schemas-microsoft-com:vml" xmlns:wp14="http://schemas.microsoft.com/office/word/2010/wordprocessingDrawing" xmlns:wp="http://schemas.openxmlformats.org/drawingml/2006/wordprocessingDrawing" xmlns:w10="urn:schemas-microsoft-com:office:word" xmlns:w="http://schemas.openxmlformats.org/wordprocessingml/2006/main" xmlns:w14="http://schemas.microsoft.com/office/word/2010/wordml" xmlns:w15="http://schemas.microsoft.com/office/word/2012/wordml" xmlns:w16se="http://schemas.microsoft.com/office/word/2015/wordml/symex" xmlns:wpg="http://schemas.microsoft.com/office/word/2010/wordprocessingGroup" xmlns:wpi="http://schemas.microsoft.com/office/word/2010/wordprocessingInk" xmlns:wne="http://schemas.microsoft.com/office/word/2006/wordml" xmlns:wps="http://schemas.microsoft.com/office/word/2010/wordprocessingShape" mc:Ignorable="w14 w15 w16se wp14">
+<w:numbering xmlns:wpc="http://schemas.microsoft.com/office/word/2010/wordprocessingCanvas" xmlns:cx="http://schemas.microsoft.com/office/drawing/2014/chartex" xmlns:cx1="http://schemas.microsoft.com/office/drawing/2015/9/8/chartex" xmlns:cx2="http://schemas.microsoft.com/office/drawing/2015/10/21/chartex" xmlns:cx3="http://schemas.microsoft.com/office/drawing/2016/5/9/chartex" xmlns:cx4="http://schemas.microsoft.com/office/drawing/2016/5/10/chartex" xmlns:cx5="http://schemas.microsoft.com/office/drawing/2016/5/11/chartex" xmlns:cx6="http://schemas.microsoft.com/office/drawing/2016/5/12/chartex" xmlns:cx7="http://schemas.microsoft.com/office/drawing/2016/5/13/chartex" xmlns:cx8="http://schemas.microsoft.com/office/drawing/2016/5/14/chartex" xmlns:mc="http://schemas.openxmlformats.org/markup-compatibility/2006" xmlns:aink="http://schemas.microsoft.com/office/drawing/2016/ink" xmlns:am3d="http://schemas.microsoft.com/office/drawing/2017/model3d" xmlns:o="urn:schemas-microsoft-com:office:office" xmlns:r="http://schemas.openxmlformats.org/officeDocument/2006/relationships" xmlns:m="http://schemas.openxmlformats.org/officeDocument/2006/math" xmlns:v="urn:schemas-microsoft-com:vml" xmlns:wp14="http://schemas.microsoft.com/office/word/2010/wordprocessingDrawing" xmlns:wp="http://schemas.openxmlformats.org/drawingml/2006/wordprocessingDrawing" xmlns:w10="urn:schemas-microsoft-com:office:word" xmlns:w="http://schemas.openxmlformats.org/wordprocessingml/2006/main" xmlns:w14="http://schemas.microsoft.com/office/word/2010/wordml" xmlns:w15="http://schemas.microsoft.com/office/word/2012/wordml" xmlns:w16cex="http://schemas.microsoft.com/office/word/2018/wordml/cex" xmlns:w16cid="http://schemas.microsoft.com/office/word/2016/wordml/cid" xmlns:w16="http://schemas.microsoft.com/office/word/2018/wordml" xmlns:w16se="http://schemas.microsoft.com/office/word/2015/wordml/symex" xmlns:wpg="http://schemas.microsoft.com/office/word/2010/wordprocessingGroup" xmlns:wpi="http://schemas.microsoft.com/office/word/2010/wordprocessingInk" xmlns:wne="http://schemas.microsoft.com/office/word/2006/wordml" xmlns:wps="http://schemas.microsoft.com/office/word/2010/wordprocessingShape" mc:Ignorable="w14 w15 w16se w16cid w16 w16cex wp14">
   <w:abstractNum w:abstractNumId="0" w15:restartNumberingAfterBreak="0">
     <w:nsid w:val="20BA28DD"/>
     <w:multiLevelType w:val="hybridMultilevel"/>
@@ -3331,7 +3369,7 @@
 </file>
 
 <file path=word/styles.xml><?xml version="1.0" encoding="utf-8"?>
-<w:styles xmlns:mc="http://schemas.openxmlformats.org/markup-compatibility/2006" xmlns:r="http://schemas.openxmlformats.org/officeDocument/2006/relationships" xmlns:w="http://schemas.openxmlformats.org/wordprocessingml/2006/main" xmlns:w14="http://schemas.microsoft.com/office/word/2010/wordml" xmlns:w15="http://schemas.microsoft.com/office/word/2012/wordml" xmlns:w16se="http://schemas.microsoft.com/office/word/2015/wordml/symex" mc:Ignorable="w14 w15 w16se">
+<w:styles xmlns:mc="http://schemas.openxmlformats.org/markup-compatibility/2006" xmlns:r="http://schemas.openxmlformats.org/officeDocument/2006/relationships" xmlns:w="http://schemas.openxmlformats.org/wordprocessingml/2006/main" xmlns:w14="http://schemas.microsoft.com/office/word/2010/wordml" xmlns:w15="http://schemas.microsoft.com/office/word/2012/wordml" xmlns:w16cex="http://schemas.microsoft.com/office/word/2018/wordml/cex" xmlns:w16cid="http://schemas.microsoft.com/office/word/2016/wordml/cid" xmlns:w16="http://schemas.microsoft.com/office/word/2018/wordml" xmlns:w16se="http://schemas.microsoft.com/office/word/2015/wordml/symex" mc:Ignorable="w14 w15 w16se w16cid w16 w16cex">
   <w:docDefaults>
     <w:rPrDefault>
       <w:rPr>
@@ -3347,7 +3385,7 @@
       </w:pPr>
     </w:pPrDefault>
   </w:docDefaults>
-  <w:latentStyles w:defLockedState="0" w:defUIPriority="99" w:defSemiHidden="0" w:defUnhideWhenUsed="0" w:defQFormat="0" w:count="371">
+  <w:latentStyles w:defLockedState="0" w:defUIPriority="99" w:defSemiHidden="0" w:defUnhideWhenUsed="0" w:defQFormat="0" w:count="376">
     <w:lsdException w:name="Normal" w:uiPriority="0" w:qFormat="1"/>
     <w:lsdException w:name="heading 1" w:uiPriority="9" w:qFormat="1"/>
     <w:lsdException w:name="heading 2" w:semiHidden="1" w:uiPriority="9" w:unhideWhenUsed="1" w:qFormat="1"/>
@@ -3719,6 +3757,11 @@
     <w:lsdException w:name="List Table 5 Dark Accent 6" w:uiPriority="50"/>
     <w:lsdException w:name="List Table 6 Colorful Accent 6" w:uiPriority="51"/>
     <w:lsdException w:name="List Table 7 Colorful Accent 6" w:uiPriority="52"/>
+    <w:lsdException w:name="Mention" w:semiHidden="1" w:unhideWhenUsed="1"/>
+    <w:lsdException w:name="Smart Hyperlink" w:semiHidden="1" w:unhideWhenUsed="1"/>
+    <w:lsdException w:name="Hashtag" w:semiHidden="1" w:unhideWhenUsed="1"/>
+    <w:lsdException w:name="Unresolved Mention" w:semiHidden="1" w:unhideWhenUsed="1"/>
+    <w:lsdException w:name="Smart Link" w:semiHidden="1" w:unhideWhenUsed="1"/>
   </w:latentStyles>
   <w:style w:type="paragraph" w:default="1" w:styleId="a1">
     <w:name w:val="Normal"/>

</xml_diff>